<commit_message>
Updated for task4 of topic3
</commit_message>
<xml_diff>
--- a/TP-KB-222-Ratozii-Petro-lpr.docx
+++ b/TP-KB-222-Ratozii-Petro-lpr.docx
@@ -6569,45 +6569,28 @@
           <w:rFonts w:cs="Times New Roman"/>
           <w:noProof/>
           <w:szCs w:val="28"/>
-        </w:rPr>
-      </w:pPr>
-    </w:p>
-    <w:p>
-      <w:pPr>
-        <w:spacing w:after="0" w:line="240" w:lineRule="auto"/>
-        <w:rPr>
-          <w:rFonts w:cs="Times New Roman"/>
-          <w:noProof/>
-          <w:szCs w:val="28"/>
-          <w:lang w:val="uk-UA"/>
-        </w:rPr>
-      </w:pPr>
-      <w:r>
-        <w:rPr>
-          <w:rFonts w:cs="Times New Roman"/>
-          <w:noProof/>
-          <w:szCs w:val="28"/>
-          <w:lang w:val="uk-UA"/>
-        </w:rPr>
-        <w:t xml:space="preserve">Переписати калькулятор з попередніх завдань використовуючи </w:t>
-      </w:r>
-      <w:r>
-        <w:rPr>
-          <w:rFonts w:cs="Times New Roman"/>
-          <w:noProof/>
-          <w:szCs w:val="28"/>
-          <w:lang w:val="uk-UA"/>
-        </w:rPr>
-        <w:t>нескінченний</w:t>
-      </w:r>
-      <w:r>
-        <w:rPr>
-          <w:rFonts w:cs="Times New Roman"/>
-          <w:noProof/>
-          <w:szCs w:val="28"/>
-          <w:lang w:val="uk-UA"/>
-        </w:rPr>
-        <w:t xml:space="preserve"> цикл. Запитувати кожен раз дві функції та оператор. У випадку коли нажметься щось не те, додати можливість вийти.</w:t>
+          <w:lang w:val="ru-RU"/>
+        </w:rPr>
+      </w:pPr>
+    </w:p>
+    <w:p>
+      <w:pPr>
+        <w:spacing w:after="0" w:line="240" w:lineRule="auto"/>
+        <w:rPr>
+          <w:rFonts w:cs="Times New Roman"/>
+          <w:noProof/>
+          <w:szCs w:val="28"/>
+          <w:lang w:val="uk-UA"/>
+        </w:rPr>
+      </w:pPr>
+      <w:r>
+        <w:rPr>
+          <w:rFonts w:cs="Times New Roman"/>
+          <w:noProof/>
+          <w:szCs w:val="28"/>
+          <w:lang w:val="uk-UA"/>
+        </w:rPr>
+        <w:t>Переписати калькулятор з попередніх завдань використовуючи нескінченний цикл. Запитувати кожен раз дві функції та оператор. У випадку коли нажметься щось не те, додати можливість вийти.</w:t>
       </w:r>
     </w:p>
     <w:p>
@@ -6694,25 +6677,7 @@
           <w:szCs w:val="28"/>
           <w:lang w:val="uk-UA"/>
         </w:rPr>
-        <w:t xml:space="preserve">Зробив нескінченний цикл, який запитує кожен раз </w:t>
-      </w:r>
-      <w:r>
-        <w:rPr>
-          <w:rFonts w:cs="Times New Roman"/>
-          <w:noProof/>
-          <w:szCs w:val="28"/>
-          <w:lang w:val="uk-UA"/>
-        </w:rPr>
-        <w:t>дві функції та оператор</w:t>
-      </w:r>
-      <w:r>
-        <w:rPr>
-          <w:rFonts w:cs="Times New Roman"/>
-          <w:noProof/>
-          <w:szCs w:val="28"/>
-          <w:lang w:val="uk-UA"/>
-        </w:rPr>
-        <w:t>.</w:t>
+        <w:t>Зробив нескінченний цикл, який запитує кожен раз дві функції та оператор.</w:t>
       </w:r>
     </w:p>
     <w:p>
@@ -6942,6 +6907,7 @@
           <w:rFonts w:cs="Times New Roman"/>
           <w:noProof/>
           <w:szCs w:val="28"/>
+          <w:lang w:val="uk-UA"/>
         </w:rPr>
       </w:pPr>
       <w:hyperlink r:id="rId28" w:history="1">
@@ -6951,8 +6917,28 @@
             <w:rFonts w:cs="Times New Roman"/>
             <w:noProof/>
             <w:szCs w:val="28"/>
+            <w:lang w:val="uk-UA"/>
           </w:rPr>
-          <w:t>*link*</w:t>
+          <w:t>*</w:t>
+        </w:r>
+        <w:r>
+          <w:rPr>
+            <w:rStyle w:val="a8"/>
+            <w:rFonts w:cs="Times New Roman"/>
+            <w:noProof/>
+            <w:szCs w:val="28"/>
+          </w:rPr>
+          <w:t>link</w:t>
+        </w:r>
+        <w:r>
+          <w:rPr>
+            <w:rStyle w:val="a8"/>
+            <w:rFonts w:cs="Times New Roman"/>
+            <w:noProof/>
+            <w:szCs w:val="28"/>
+            <w:lang w:val="uk-UA"/>
+          </w:rPr>
+          <w:t>*</w:t>
         </w:r>
       </w:hyperlink>
     </w:p>
@@ -6964,6 +6950,7 @@
           <w:rFonts w:cs="Times New Roman"/>
           <w:noProof/>
           <w:szCs w:val="28"/>
+          <w:lang w:val="uk-UA"/>
         </w:rPr>
       </w:pPr>
     </w:p>
@@ -7083,7 +7070,6 @@
         <w:outlineLvl w:val="0"/>
         <w:rPr>
           <w:noProof/>
-          <w:lang w:val="en-US"/>
         </w:rPr>
       </w:pPr>
       <w:bookmarkStart w:id="35" w:name="_Toc146837683"/>
@@ -7097,7 +7083,6 @@
       <w:r>
         <w:rPr>
           <w:noProof/>
-          <w:lang w:val="en-US"/>
         </w:rPr>
         <w:t>2</w:t>
       </w:r>
@@ -7574,6 +7559,7 @@
           <w:rFonts w:cs="Times New Roman"/>
           <w:noProof/>
           <w:szCs w:val="28"/>
+          <w:lang w:val="uk-UA"/>
         </w:rPr>
       </w:pPr>
       <w:hyperlink r:id="rId32" w:history="1">
@@ -7583,8 +7569,28 @@
             <w:rFonts w:cs="Times New Roman"/>
             <w:noProof/>
             <w:szCs w:val="28"/>
+            <w:lang w:val="uk-UA"/>
           </w:rPr>
-          <w:t>*link*</w:t>
+          <w:t>*</w:t>
+        </w:r>
+        <w:r>
+          <w:rPr>
+            <w:rStyle w:val="a8"/>
+            <w:rFonts w:cs="Times New Roman"/>
+            <w:noProof/>
+            <w:szCs w:val="28"/>
+          </w:rPr>
+          <w:t>link</w:t>
+        </w:r>
+        <w:r>
+          <w:rPr>
+            <w:rStyle w:val="a8"/>
+            <w:rFonts w:cs="Times New Roman"/>
+            <w:noProof/>
+            <w:szCs w:val="28"/>
+            <w:lang w:val="uk-UA"/>
+          </w:rPr>
+          <w:t>*</w:t>
         </w:r>
       </w:hyperlink>
     </w:p>
@@ -8066,7 +8072,7 @@
           <w:rFonts w:cs="Times New Roman"/>
           <w:noProof/>
           <w:szCs w:val="28"/>
-          <w:lang w:val="ru-RU"/>
+          <w:lang w:val="uk-UA"/>
         </w:rPr>
       </w:pPr>
       <w:hyperlink r:id="rId36" w:history="1">
@@ -8076,7 +8082,7 @@
             <w:rFonts w:cs="Times New Roman"/>
             <w:noProof/>
             <w:szCs w:val="28"/>
-            <w:lang w:val="ru-RU"/>
+            <w:lang w:val="uk-UA"/>
           </w:rPr>
           <w:t>*</w:t>
         </w:r>
@@ -8095,7 +8101,7 @@
             <w:rFonts w:cs="Times New Roman"/>
             <w:noProof/>
             <w:szCs w:val="28"/>
-            <w:lang w:val="ru-RU"/>
+            <w:lang w:val="uk-UA"/>
           </w:rPr>
           <w:t>*</w:t>
         </w:r>
@@ -8191,9 +8197,593 @@
         </w:drawing>
       </w:r>
     </w:p>
+    <w:p>
+      <w:pPr>
+        <w:spacing w:line="259" w:lineRule="auto"/>
+        <w:ind w:firstLine="0"/>
+        <w:jc w:val="left"/>
+        <w:rPr>
+          <w:rFonts w:cs="Times New Roman"/>
+          <w:noProof/>
+          <w:szCs w:val="28"/>
+          <w:lang w:val="uk-UA"/>
+        </w:rPr>
+      </w:pPr>
+      <w:r>
+        <w:rPr>
+          <w:rFonts w:cs="Times New Roman"/>
+          <w:noProof/>
+          <w:szCs w:val="28"/>
+          <w:lang w:val="uk-UA"/>
+        </w:rPr>
+        <w:br w:type="page"/>
+      </w:r>
+    </w:p>
+    <w:p>
+      <w:pPr>
+        <w:pStyle w:val="aa"/>
+        <w:outlineLvl w:val="0"/>
+        <w:rPr>
+          <w:noProof/>
+        </w:rPr>
+      </w:pPr>
+      <w:r>
+        <w:rPr>
+          <w:noProof/>
+        </w:rPr>
+        <w:lastRenderedPageBreak/>
+        <w:t>Завдання №3.</w:t>
+      </w:r>
+      <w:r>
+        <w:rPr>
+          <w:noProof/>
+        </w:rPr>
+        <w:t>3</w:t>
+      </w:r>
+    </w:p>
+    <w:p>
+      <w:pPr>
+        <w:spacing w:after="0" w:line="240" w:lineRule="auto"/>
+        <w:ind w:firstLine="709"/>
+        <w:rPr>
+          <w:rFonts w:cs="Times New Roman"/>
+          <w:noProof/>
+          <w:szCs w:val="28"/>
+          <w:lang w:val="uk-UA"/>
+        </w:rPr>
+      </w:pPr>
+    </w:p>
+    <w:p>
+      <w:pPr>
+        <w:spacing w:after="0" w:line="240" w:lineRule="auto"/>
+        <w:ind w:firstLine="709"/>
+        <w:rPr>
+          <w:rFonts w:cs="Times New Roman"/>
+          <w:noProof/>
+          <w:szCs w:val="28"/>
+          <w:lang w:val="ru-RU"/>
+        </w:rPr>
+      </w:pPr>
+      <w:r>
+        <w:rPr>
+          <w:rFonts w:cs="Times New Roman"/>
+          <w:noProof/>
+          <w:szCs w:val="28"/>
+          <w:lang w:val="ru-RU"/>
+        </w:rPr>
+        <w:t>Маючи відсортований список, написати функцію пошуку позиції для вставки нового елементу в список.</w:t>
+      </w:r>
+    </w:p>
+    <w:p>
+      <w:pPr>
+        <w:spacing w:after="0" w:line="240" w:lineRule="auto"/>
+        <w:ind w:firstLine="709"/>
+        <w:rPr>
+          <w:rFonts w:cs="Times New Roman"/>
+          <w:noProof/>
+          <w:szCs w:val="28"/>
+          <w:lang w:val="ru-RU"/>
+        </w:rPr>
+      </w:pPr>
+    </w:p>
+    <w:p>
+      <w:pPr>
+        <w:pStyle w:val="ac"/>
+        <w:outlineLvl w:val="1"/>
+      </w:pPr>
+      <w:r>
+        <w:t xml:space="preserve">Хід </w:t>
+      </w:r>
+      <w:r>
+        <w:t>виконання завдання</w:t>
+      </w:r>
+      <w:r>
+        <w:t>:</w:t>
+      </w:r>
+    </w:p>
+    <w:p>
+      <w:pPr>
+        <w:pStyle w:val="a7"/>
+        <w:numPr>
+          <w:ilvl w:val="0"/>
+          <w:numId w:val="11"/>
+        </w:numPr>
+        <w:spacing w:after="0" w:line="240" w:lineRule="auto"/>
+        <w:rPr>
+          <w:rFonts w:cs="Times New Roman"/>
+          <w:noProof/>
+          <w:szCs w:val="28"/>
+          <w:lang w:val="uk-UA"/>
+        </w:rPr>
+      </w:pPr>
+      <w:r>
+        <w:rPr>
+          <w:rFonts w:cs="Times New Roman"/>
+          <w:noProof/>
+          <w:szCs w:val="28"/>
+          <w:lang w:val="uk-UA"/>
+        </w:rPr>
+        <w:t>Уважно перечитав завдання, щоб добре осмислити задачу.</w:t>
+      </w:r>
+    </w:p>
+    <w:p>
+      <w:pPr>
+        <w:pStyle w:val="a7"/>
+        <w:numPr>
+          <w:ilvl w:val="0"/>
+          <w:numId w:val="11"/>
+        </w:numPr>
+        <w:spacing w:after="0" w:line="240" w:lineRule="auto"/>
+        <w:rPr>
+          <w:rFonts w:cs="Times New Roman"/>
+          <w:noProof/>
+          <w:szCs w:val="28"/>
+          <w:lang w:val="uk-UA"/>
+        </w:rPr>
+      </w:pPr>
+      <w:r>
+        <w:rPr>
+          <w:rFonts w:cs="Times New Roman"/>
+          <w:noProof/>
+          <w:szCs w:val="28"/>
+          <w:lang w:val="uk-UA"/>
+        </w:rPr>
+        <w:t>Написав функцію для пошуку позиції вставлення нового елементу в список, використовуючи цикл та умовний оператор.</w:t>
+      </w:r>
+    </w:p>
+    <w:p>
+      <w:pPr>
+        <w:pStyle w:val="a7"/>
+        <w:numPr>
+          <w:ilvl w:val="0"/>
+          <w:numId w:val="11"/>
+        </w:numPr>
+        <w:spacing w:after="0" w:line="240" w:lineRule="auto"/>
+        <w:rPr>
+          <w:rFonts w:cs="Times New Roman"/>
+          <w:noProof/>
+          <w:szCs w:val="28"/>
+          <w:lang w:val="uk-UA"/>
+        </w:rPr>
+      </w:pPr>
+      <w:r>
+        <w:rPr>
+          <w:rFonts w:cs="Times New Roman"/>
+          <w:noProof/>
+          <w:szCs w:val="28"/>
+          <w:lang w:val="uk-UA"/>
+        </w:rPr>
+        <w:t>Задав початковий та відсортований список, створив запит для нового елементу, який необхідно вставити.</w:t>
+      </w:r>
+    </w:p>
+    <w:p>
+      <w:pPr>
+        <w:pStyle w:val="a7"/>
+        <w:numPr>
+          <w:ilvl w:val="0"/>
+          <w:numId w:val="11"/>
+        </w:numPr>
+        <w:spacing w:after="0" w:line="240" w:lineRule="auto"/>
+        <w:rPr>
+          <w:rFonts w:cs="Times New Roman"/>
+          <w:noProof/>
+          <w:szCs w:val="28"/>
+          <w:lang w:val="uk-UA"/>
+        </w:rPr>
+      </w:pPr>
+      <w:r>
+        <w:rPr>
+          <w:rFonts w:cs="Times New Roman"/>
+          <w:noProof/>
+          <w:szCs w:val="28"/>
+          <w:lang w:val="uk-UA"/>
+        </w:rPr>
+        <w:t>Підставив аргументи взяті вище.</w:t>
+      </w:r>
+    </w:p>
+    <w:p>
+      <w:pPr>
+        <w:pStyle w:val="a7"/>
+        <w:numPr>
+          <w:ilvl w:val="0"/>
+          <w:numId w:val="11"/>
+        </w:numPr>
+        <w:spacing w:after="0" w:line="240" w:lineRule="auto"/>
+        <w:rPr>
+          <w:rFonts w:cs="Times New Roman"/>
+          <w:noProof/>
+          <w:szCs w:val="28"/>
+          <w:lang w:val="uk-UA"/>
+        </w:rPr>
+      </w:pPr>
+      <w:r>
+        <w:rPr>
+          <w:rFonts w:cs="Times New Roman"/>
+          <w:noProof/>
+          <w:szCs w:val="28"/>
+          <w:lang w:val="uk-UA"/>
+        </w:rPr>
+        <w:t xml:space="preserve">Через функцію </w:t>
+      </w:r>
+      <w:r>
+        <w:rPr>
+          <w:rFonts w:cs="Times New Roman"/>
+          <w:noProof/>
+          <w:szCs w:val="28"/>
+        </w:rPr>
+        <w:t>insert</w:t>
+      </w:r>
+      <w:r>
+        <w:rPr>
+          <w:rFonts w:cs="Times New Roman"/>
+          <w:noProof/>
+          <w:szCs w:val="28"/>
+          <w:lang w:val="ru-RU"/>
+        </w:rPr>
+        <w:t xml:space="preserve">() </w:t>
+      </w:r>
+      <w:r>
+        <w:rPr>
+          <w:rFonts w:cs="Times New Roman"/>
+          <w:noProof/>
+          <w:szCs w:val="28"/>
+          <w:lang w:val="uk-UA"/>
+        </w:rPr>
+        <w:t>вставив новий елемент на позицію визначеною написаною функцією вище.</w:t>
+      </w:r>
+    </w:p>
+    <w:p>
+      <w:pPr>
+        <w:pStyle w:val="a7"/>
+        <w:numPr>
+          <w:ilvl w:val="0"/>
+          <w:numId w:val="11"/>
+        </w:numPr>
+        <w:spacing w:after="0" w:line="240" w:lineRule="auto"/>
+        <w:rPr>
+          <w:rFonts w:cs="Times New Roman"/>
+          <w:noProof/>
+          <w:szCs w:val="28"/>
+          <w:lang w:val="uk-UA"/>
+        </w:rPr>
+      </w:pPr>
+      <w:r>
+        <w:rPr>
+          <w:rFonts w:cs="Times New Roman"/>
+          <w:noProof/>
+          <w:szCs w:val="28"/>
+          <w:lang w:val="uk-UA"/>
+        </w:rPr>
+        <w:t>Вивів результати.</w:t>
+      </w:r>
+    </w:p>
+    <w:p>
+      <w:pPr>
+        <w:spacing w:after="0" w:line="240" w:lineRule="auto"/>
+        <w:ind w:firstLine="709"/>
+        <w:rPr>
+          <w:rFonts w:cs="Times New Roman"/>
+          <w:noProof/>
+          <w:szCs w:val="28"/>
+          <w:lang w:val="uk-UA"/>
+        </w:rPr>
+      </w:pPr>
+    </w:p>
+    <w:p>
+      <w:pPr>
+        <w:pStyle w:val="ac"/>
+        <w:outlineLvl w:val="1"/>
+        <w:rPr>
+          <w:noProof/>
+        </w:rPr>
+      </w:pPr>
+      <w:r>
+        <w:rPr>
+          <w:noProof/>
+        </w:rPr>
+        <w:t>Текст програми:</w:t>
+      </w:r>
+    </w:p>
+    <w:p>
+      <w:pPr>
+        <w:spacing w:after="0" w:line="240" w:lineRule="auto"/>
+        <w:ind w:firstLine="709"/>
+        <w:rPr>
+          <w:rFonts w:cs="Times New Roman"/>
+          <w:noProof/>
+          <w:szCs w:val="28"/>
+          <w:lang w:val="uk-UA"/>
+        </w:rPr>
+      </w:pPr>
+      <w:r>
+        <w:rPr>
+          <w:rFonts w:cs="Times New Roman"/>
+          <w:noProof/>
+          <w:szCs w:val="28"/>
+          <w:lang w:val="uk-UA"/>
+        </w:rPr>
+        <w:drawing>
+          <wp:inline distT="0" distB="0" distL="0" distR="0" wp14:anchorId="6C9A3FA9" wp14:editId="7016A646">
+            <wp:extent cx="4038600" cy="2347438"/>
+            <wp:effectExtent l="0" t="0" r="0" b="0"/>
+            <wp:docPr id="22" name="Рисунок 22"/>
+            <wp:cNvGraphicFramePr>
+              <a:graphicFrameLocks xmlns:a="http://schemas.openxmlformats.org/drawingml/2006/main" noChangeAspect="1"/>
+            </wp:cNvGraphicFramePr>
+            <a:graphic xmlns:a="http://schemas.openxmlformats.org/drawingml/2006/main">
+              <a:graphicData uri="http://schemas.openxmlformats.org/drawingml/2006/picture">
+                <pic:pic xmlns:pic="http://schemas.openxmlformats.org/drawingml/2006/picture">
+                  <pic:nvPicPr>
+                    <pic:cNvPr id="1" name=""/>
+                    <pic:cNvPicPr/>
+                  </pic:nvPicPr>
+                  <pic:blipFill>
+                    <a:blip r:embed="rId38"/>
+                    <a:stretch>
+                      <a:fillRect/>
+                    </a:stretch>
+                  </pic:blipFill>
+                  <pic:spPr>
+                    <a:xfrm>
+                      <a:off x="0" y="0"/>
+                      <a:ext cx="4054371" cy="2356605"/>
+                    </a:xfrm>
+                    <a:prstGeom prst="rect">
+                      <a:avLst/>
+                    </a:prstGeom>
+                  </pic:spPr>
+                </pic:pic>
+              </a:graphicData>
+            </a:graphic>
+          </wp:inline>
+        </w:drawing>
+      </w:r>
+    </w:p>
+    <w:p>
+      <w:pPr>
+        <w:spacing w:after="0" w:line="240" w:lineRule="auto"/>
+        <w:ind w:firstLine="709"/>
+        <w:rPr>
+          <w:rFonts w:cs="Times New Roman"/>
+          <w:noProof/>
+          <w:szCs w:val="28"/>
+          <w:lang w:val="uk-UA"/>
+        </w:rPr>
+      </w:pPr>
+    </w:p>
+    <w:p>
+      <w:pPr>
+        <w:pStyle w:val="ac"/>
+        <w:outlineLvl w:val="1"/>
+      </w:pPr>
+      <w:r>
+        <w:t xml:space="preserve">Посилання на </w:t>
+      </w:r>
+      <w:r>
+        <w:rPr>
+          <w:noProof/>
+        </w:rPr>
+        <w:t>github</w:t>
+      </w:r>
+      <w:r>
+        <w:t>:</w:t>
+      </w:r>
+    </w:p>
+    <w:p>
+      <w:pPr>
+        <w:spacing w:after="0" w:line="240" w:lineRule="auto"/>
+        <w:ind w:firstLine="709"/>
+        <w:rPr>
+          <w:rFonts w:cs="Times New Roman"/>
+          <w:noProof/>
+          <w:szCs w:val="28"/>
+          <w:lang w:val="uk-UA"/>
+        </w:rPr>
+      </w:pPr>
+      <w:hyperlink r:id="rId39" w:history="1">
+        <w:r>
+          <w:rPr>
+            <w:rStyle w:val="a8"/>
+            <w:rFonts w:cs="Times New Roman"/>
+            <w:noProof/>
+            <w:szCs w:val="28"/>
+            <w:lang w:val="uk-UA"/>
+          </w:rPr>
+          <w:t>*</w:t>
+        </w:r>
+        <w:r>
+          <w:rPr>
+            <w:rStyle w:val="a8"/>
+            <w:rFonts w:cs="Times New Roman"/>
+            <w:noProof/>
+            <w:szCs w:val="28"/>
+          </w:rPr>
+          <w:t>link</w:t>
+        </w:r>
+        <w:r>
+          <w:rPr>
+            <w:rStyle w:val="a8"/>
+            <w:rFonts w:cs="Times New Roman"/>
+            <w:noProof/>
+            <w:szCs w:val="28"/>
+            <w:lang w:val="uk-UA"/>
+          </w:rPr>
+          <w:t>*</w:t>
+        </w:r>
+      </w:hyperlink>
+    </w:p>
+    <w:p>
+      <w:pPr>
+        <w:spacing w:after="0" w:line="240" w:lineRule="auto"/>
+        <w:ind w:firstLine="709"/>
+        <w:rPr>
+          <w:rFonts w:cs="Times New Roman"/>
+          <w:noProof/>
+          <w:szCs w:val="28"/>
+          <w:lang w:val="uk-UA"/>
+        </w:rPr>
+      </w:pPr>
+    </w:p>
+    <w:p>
+      <w:pPr>
+        <w:pStyle w:val="ac"/>
+        <w:outlineLvl w:val="1"/>
+      </w:pPr>
+      <w:r>
+        <w:t>Знімок екрану з посилання на</w:t>
+      </w:r>
+      <w:r>
+        <w:t xml:space="preserve"> </w:t>
+      </w:r>
+      <w:r>
+        <w:rPr>
+          <w:noProof/>
+        </w:rPr>
+        <w:t>github</w:t>
+      </w:r>
+      <w:r>
+        <w:t>:</w:t>
+      </w:r>
+    </w:p>
+    <w:p>
+      <w:pPr>
+        <w:spacing w:after="0" w:line="240" w:lineRule="auto"/>
+        <w:ind w:firstLine="709"/>
+        <w:rPr>
+          <w:rFonts w:cs="Times New Roman"/>
+          <w:noProof/>
+          <w:szCs w:val="28"/>
+          <w:lang w:val="uk-UA"/>
+        </w:rPr>
+      </w:pPr>
+      <w:r>
+        <w:rPr>
+          <w:rFonts w:cs="Times New Roman"/>
+          <w:noProof/>
+          <w:szCs w:val="28"/>
+          <w:lang w:val="uk-UA"/>
+        </w:rPr>
+        <w:drawing>
+          <wp:inline distT="0" distB="0" distL="0" distR="0" wp14:anchorId="4FA90B15" wp14:editId="70396758">
+            <wp:extent cx="2971800" cy="1983323"/>
+            <wp:effectExtent l="0" t="0" r="0" b="0"/>
+            <wp:docPr id="23" name="Рисунок 23"/>
+            <wp:cNvGraphicFramePr>
+              <a:graphicFrameLocks xmlns:a="http://schemas.openxmlformats.org/drawingml/2006/main" noChangeAspect="1"/>
+            </wp:cNvGraphicFramePr>
+            <a:graphic xmlns:a="http://schemas.openxmlformats.org/drawingml/2006/main">
+              <a:graphicData uri="http://schemas.openxmlformats.org/drawingml/2006/picture">
+                <pic:pic xmlns:pic="http://schemas.openxmlformats.org/drawingml/2006/picture">
+                  <pic:nvPicPr>
+                    <pic:cNvPr id="1" name=""/>
+                    <pic:cNvPicPr/>
+                  </pic:nvPicPr>
+                  <pic:blipFill>
+                    <a:blip r:embed="rId40"/>
+                    <a:stretch>
+                      <a:fillRect/>
+                    </a:stretch>
+                  </pic:blipFill>
+                  <pic:spPr>
+                    <a:xfrm>
+                      <a:off x="0" y="0"/>
+                      <a:ext cx="3044838" cy="2032067"/>
+                    </a:xfrm>
+                    <a:prstGeom prst="rect">
+                      <a:avLst/>
+                    </a:prstGeom>
+                  </pic:spPr>
+                </pic:pic>
+              </a:graphicData>
+            </a:graphic>
+          </wp:inline>
+        </w:drawing>
+      </w:r>
+    </w:p>
+    <w:p>
+      <w:pPr>
+        <w:spacing w:after="0" w:line="240" w:lineRule="auto"/>
+        <w:ind w:firstLine="709"/>
+        <w:rPr>
+          <w:rFonts w:cs="Times New Roman"/>
+          <w:noProof/>
+          <w:szCs w:val="28"/>
+          <w:lang w:val="uk-UA"/>
+        </w:rPr>
+      </w:pPr>
+    </w:p>
+    <w:p>
+      <w:pPr>
+        <w:spacing w:after="0" w:line="240" w:lineRule="auto"/>
+        <w:ind w:firstLine="709"/>
+        <w:rPr>
+          <w:rFonts w:cs="Times New Roman"/>
+          <w:noProof/>
+          <w:szCs w:val="28"/>
+          <w:lang w:val="uk-UA"/>
+        </w:rPr>
+      </w:pPr>
+    </w:p>
+    <w:p>
+      <w:pPr>
+        <w:spacing w:after="0" w:line="240" w:lineRule="auto"/>
+        <w:ind w:firstLine="709"/>
+        <w:rPr>
+          <w:rFonts w:cs="Times New Roman"/>
+          <w:noProof/>
+          <w:szCs w:val="28"/>
+          <w:lang w:val="uk-UA"/>
+        </w:rPr>
+      </w:pPr>
+    </w:p>
+    <w:p>
+      <w:pPr>
+        <w:spacing w:after="0" w:line="240" w:lineRule="auto"/>
+        <w:ind w:firstLine="709"/>
+        <w:rPr>
+          <w:rFonts w:cs="Times New Roman"/>
+          <w:noProof/>
+          <w:szCs w:val="28"/>
+          <w:lang w:val="uk-UA"/>
+        </w:rPr>
+      </w:pPr>
+    </w:p>
+    <w:p>
+      <w:pPr>
+        <w:spacing w:line="259" w:lineRule="auto"/>
+        <w:ind w:firstLine="0"/>
+        <w:jc w:val="left"/>
+        <w:rPr>
+          <w:rFonts w:cs="Times New Roman"/>
+          <w:noProof/>
+          <w:szCs w:val="28"/>
+          <w:lang w:val="uk-UA"/>
+        </w:rPr>
+      </w:pPr>
+    </w:p>
     <w:sectPr>
-      <w:headerReference w:type="default" r:id="rId38"/>
-      <w:footerReference w:type="default" r:id="rId39"/>
+      <w:headerReference w:type="default" r:id="rId41"/>
+      <w:footerReference w:type="default" r:id="rId42"/>
       <w:pgSz w:w="11906" w:h="16838"/>
       <w:pgMar w:top="851" w:right="851" w:bottom="851" w:left="1134" w:header="709" w:footer="709" w:gutter="0"/>
       <w:pgNumType w:start="0"/>
@@ -8461,16 +9051,16 @@
     </w:lvl>
   </w:abstractNum>
   <w:abstractNum w:abstractNumId="1" w15:restartNumberingAfterBreak="0">
-    <w:nsid w:val="139E4557"/>
+    <w:nsid w:val="10AB304C"/>
     <w:multiLevelType w:val="hybridMultilevel"/>
-    <w:tmpl w:val="B1A81FA8"/>
-    <w:lvl w:ilvl="0" w:tplc="B3CC4000">
+    <w:tmpl w:val="8258E75C"/>
+    <w:lvl w:ilvl="0" w:tplc="57C4619E">
       <w:start w:val="1"/>
       <w:numFmt w:val="decimal"/>
       <w:lvlText w:val="%1."/>
       <w:lvlJc w:val="left"/>
       <w:pPr>
-        <w:ind w:left="1080" w:hanging="360"/>
+        <w:ind w:left="1069" w:hanging="360"/>
       </w:pPr>
       <w:rPr>
         <w:rFonts w:hint="default"/>
@@ -8482,7 +9072,7 @@
       <w:lvlText w:val="%2."/>
       <w:lvlJc w:val="left"/>
       <w:pPr>
-        <w:ind w:left="1800" w:hanging="360"/>
+        <w:ind w:left="1789" w:hanging="360"/>
       </w:pPr>
     </w:lvl>
     <w:lvl w:ilvl="2" w:tplc="0422001B" w:tentative="1">
@@ -8491,7 +9081,7 @@
       <w:lvlText w:val="%3."/>
       <w:lvlJc w:val="right"/>
       <w:pPr>
-        <w:ind w:left="2520" w:hanging="180"/>
+        <w:ind w:left="2509" w:hanging="180"/>
       </w:pPr>
     </w:lvl>
     <w:lvl w:ilvl="3" w:tplc="0422000F" w:tentative="1">
@@ -8500,7 +9090,7 @@
       <w:lvlText w:val="%4."/>
       <w:lvlJc w:val="left"/>
       <w:pPr>
-        <w:ind w:left="3240" w:hanging="360"/>
+        <w:ind w:left="3229" w:hanging="360"/>
       </w:pPr>
     </w:lvl>
     <w:lvl w:ilvl="4" w:tplc="04220019" w:tentative="1">
@@ -8509,7 +9099,7 @@
       <w:lvlText w:val="%5."/>
       <w:lvlJc w:val="left"/>
       <w:pPr>
-        <w:ind w:left="3960" w:hanging="360"/>
+        <w:ind w:left="3949" w:hanging="360"/>
       </w:pPr>
     </w:lvl>
     <w:lvl w:ilvl="5" w:tplc="0422001B" w:tentative="1">
@@ -8518,7 +9108,7 @@
       <w:lvlText w:val="%6."/>
       <w:lvlJc w:val="right"/>
       <w:pPr>
-        <w:ind w:left="4680" w:hanging="180"/>
+        <w:ind w:left="4669" w:hanging="180"/>
       </w:pPr>
     </w:lvl>
     <w:lvl w:ilvl="6" w:tplc="0422000F" w:tentative="1">
@@ -8527,7 +9117,7 @@
       <w:lvlText w:val="%7."/>
       <w:lvlJc w:val="left"/>
       <w:pPr>
-        <w:ind w:left="5400" w:hanging="360"/>
+        <w:ind w:left="5389" w:hanging="360"/>
       </w:pPr>
     </w:lvl>
     <w:lvl w:ilvl="7" w:tplc="04220019" w:tentative="1">
@@ -8536,7 +9126,7 @@
       <w:lvlText w:val="%8."/>
       <w:lvlJc w:val="left"/>
       <w:pPr>
-        <w:ind w:left="6120" w:hanging="360"/>
+        <w:ind w:left="6109" w:hanging="360"/>
       </w:pPr>
     </w:lvl>
     <w:lvl w:ilvl="8" w:tplc="0422001B" w:tentative="1">
@@ -8545,21 +9135,21 @@
       <w:lvlText w:val="%9."/>
       <w:lvlJc w:val="right"/>
       <w:pPr>
-        <w:ind w:left="6840" w:hanging="180"/>
+        <w:ind w:left="6829" w:hanging="180"/>
       </w:pPr>
     </w:lvl>
   </w:abstractNum>
   <w:abstractNum w:abstractNumId="2" w15:restartNumberingAfterBreak="0">
-    <w:nsid w:val="1A347534"/>
+    <w:nsid w:val="139E4557"/>
     <w:multiLevelType w:val="hybridMultilevel"/>
-    <w:tmpl w:val="F7227620"/>
-    <w:lvl w:ilvl="0" w:tplc="363E6556">
+    <w:tmpl w:val="B1A81FA8"/>
+    <w:lvl w:ilvl="0" w:tplc="B3CC4000">
       <w:start w:val="1"/>
       <w:numFmt w:val="decimal"/>
       <w:lvlText w:val="%1."/>
       <w:lvlJc w:val="left"/>
       <w:pPr>
-        <w:ind w:left="1069" w:hanging="360"/>
+        <w:ind w:left="1080" w:hanging="360"/>
       </w:pPr>
       <w:rPr>
         <w:rFonts w:hint="default"/>
@@ -8571,7 +9161,7 @@
       <w:lvlText w:val="%2."/>
       <w:lvlJc w:val="left"/>
       <w:pPr>
-        <w:ind w:left="1789" w:hanging="360"/>
+        <w:ind w:left="1800" w:hanging="360"/>
       </w:pPr>
     </w:lvl>
     <w:lvl w:ilvl="2" w:tplc="0422001B" w:tentative="1">
@@ -8580,7 +9170,7 @@
       <w:lvlText w:val="%3."/>
       <w:lvlJc w:val="right"/>
       <w:pPr>
-        <w:ind w:left="2509" w:hanging="180"/>
+        <w:ind w:left="2520" w:hanging="180"/>
       </w:pPr>
     </w:lvl>
     <w:lvl w:ilvl="3" w:tplc="0422000F" w:tentative="1">
@@ -8589,7 +9179,7 @@
       <w:lvlText w:val="%4."/>
       <w:lvlJc w:val="left"/>
       <w:pPr>
-        <w:ind w:left="3229" w:hanging="360"/>
+        <w:ind w:left="3240" w:hanging="360"/>
       </w:pPr>
     </w:lvl>
     <w:lvl w:ilvl="4" w:tplc="04220019" w:tentative="1">
@@ -8598,7 +9188,7 @@
       <w:lvlText w:val="%5."/>
       <w:lvlJc w:val="left"/>
       <w:pPr>
-        <w:ind w:left="3949" w:hanging="360"/>
+        <w:ind w:left="3960" w:hanging="360"/>
       </w:pPr>
     </w:lvl>
     <w:lvl w:ilvl="5" w:tplc="0422001B" w:tentative="1">
@@ -8607,7 +9197,7 @@
       <w:lvlText w:val="%6."/>
       <w:lvlJc w:val="right"/>
       <w:pPr>
-        <w:ind w:left="4669" w:hanging="180"/>
+        <w:ind w:left="4680" w:hanging="180"/>
       </w:pPr>
     </w:lvl>
     <w:lvl w:ilvl="6" w:tplc="0422000F" w:tentative="1">
@@ -8616,7 +9206,7 @@
       <w:lvlText w:val="%7."/>
       <w:lvlJc w:val="left"/>
       <w:pPr>
-        <w:ind w:left="5389" w:hanging="360"/>
+        <w:ind w:left="5400" w:hanging="360"/>
       </w:pPr>
     </w:lvl>
     <w:lvl w:ilvl="7" w:tplc="04220019" w:tentative="1">
@@ -8625,7 +9215,7 @@
       <w:lvlText w:val="%8."/>
       <w:lvlJc w:val="left"/>
       <w:pPr>
-        <w:ind w:left="6109" w:hanging="360"/>
+        <w:ind w:left="6120" w:hanging="360"/>
       </w:pPr>
     </w:lvl>
     <w:lvl w:ilvl="8" w:tplc="0422001B" w:tentative="1">
@@ -8634,21 +9224,21 @@
       <w:lvlText w:val="%9."/>
       <w:lvlJc w:val="right"/>
       <w:pPr>
-        <w:ind w:left="6829" w:hanging="180"/>
+        <w:ind w:left="6840" w:hanging="180"/>
       </w:pPr>
     </w:lvl>
   </w:abstractNum>
   <w:abstractNum w:abstractNumId="3" w15:restartNumberingAfterBreak="0">
-    <w:nsid w:val="1B165323"/>
+    <w:nsid w:val="1A347534"/>
     <w:multiLevelType w:val="hybridMultilevel"/>
-    <w:tmpl w:val="0CA44A3A"/>
-    <w:lvl w:ilvl="0" w:tplc="CE6C94CE">
+    <w:tmpl w:val="F7227620"/>
+    <w:lvl w:ilvl="0" w:tplc="363E6556">
       <w:start w:val="1"/>
       <w:numFmt w:val="decimal"/>
       <w:lvlText w:val="%1."/>
       <w:lvlJc w:val="left"/>
       <w:pPr>
-        <w:ind w:left="1080" w:hanging="360"/>
+        <w:ind w:left="1069" w:hanging="360"/>
       </w:pPr>
       <w:rPr>
         <w:rFonts w:hint="default"/>
@@ -8660,7 +9250,7 @@
       <w:lvlText w:val="%2."/>
       <w:lvlJc w:val="left"/>
       <w:pPr>
-        <w:ind w:left="1800" w:hanging="360"/>
+        <w:ind w:left="1789" w:hanging="360"/>
       </w:pPr>
     </w:lvl>
     <w:lvl w:ilvl="2" w:tplc="0422001B" w:tentative="1">
@@ -8669,7 +9259,7 @@
       <w:lvlText w:val="%3."/>
       <w:lvlJc w:val="right"/>
       <w:pPr>
-        <w:ind w:left="2520" w:hanging="180"/>
+        <w:ind w:left="2509" w:hanging="180"/>
       </w:pPr>
     </w:lvl>
     <w:lvl w:ilvl="3" w:tplc="0422000F" w:tentative="1">
@@ -8678,7 +9268,7 @@
       <w:lvlText w:val="%4."/>
       <w:lvlJc w:val="left"/>
       <w:pPr>
-        <w:ind w:left="3240" w:hanging="360"/>
+        <w:ind w:left="3229" w:hanging="360"/>
       </w:pPr>
     </w:lvl>
     <w:lvl w:ilvl="4" w:tplc="04220019" w:tentative="1">
@@ -8687,7 +9277,7 @@
       <w:lvlText w:val="%5."/>
       <w:lvlJc w:val="left"/>
       <w:pPr>
-        <w:ind w:left="3960" w:hanging="360"/>
+        <w:ind w:left="3949" w:hanging="360"/>
       </w:pPr>
     </w:lvl>
     <w:lvl w:ilvl="5" w:tplc="0422001B" w:tentative="1">
@@ -8696,7 +9286,7 @@
       <w:lvlText w:val="%6."/>
       <w:lvlJc w:val="right"/>
       <w:pPr>
-        <w:ind w:left="4680" w:hanging="180"/>
+        <w:ind w:left="4669" w:hanging="180"/>
       </w:pPr>
     </w:lvl>
     <w:lvl w:ilvl="6" w:tplc="0422000F" w:tentative="1">
@@ -8705,7 +9295,7 @@
       <w:lvlText w:val="%7."/>
       <w:lvlJc w:val="left"/>
       <w:pPr>
-        <w:ind w:left="5400" w:hanging="360"/>
+        <w:ind w:left="5389" w:hanging="360"/>
       </w:pPr>
     </w:lvl>
     <w:lvl w:ilvl="7" w:tplc="04220019" w:tentative="1">
@@ -8714,7 +9304,7 @@
       <w:lvlText w:val="%8."/>
       <w:lvlJc w:val="left"/>
       <w:pPr>
-        <w:ind w:left="6120" w:hanging="360"/>
+        <w:ind w:left="6109" w:hanging="360"/>
       </w:pPr>
     </w:lvl>
     <w:lvl w:ilvl="8" w:tplc="0422001B" w:tentative="1">
@@ -8723,21 +9313,21 @@
       <w:lvlText w:val="%9."/>
       <w:lvlJc w:val="right"/>
       <w:pPr>
-        <w:ind w:left="6840" w:hanging="180"/>
+        <w:ind w:left="6829" w:hanging="180"/>
       </w:pPr>
     </w:lvl>
   </w:abstractNum>
   <w:abstractNum w:abstractNumId="4" w15:restartNumberingAfterBreak="0">
-    <w:nsid w:val="24C0236F"/>
+    <w:nsid w:val="1B165323"/>
     <w:multiLevelType w:val="hybridMultilevel"/>
-    <w:tmpl w:val="D31436A2"/>
-    <w:lvl w:ilvl="0" w:tplc="5D3AF10A">
+    <w:tmpl w:val="0CA44A3A"/>
+    <w:lvl w:ilvl="0" w:tplc="CE6C94CE">
       <w:start w:val="1"/>
       <w:numFmt w:val="decimal"/>
       <w:lvlText w:val="%1."/>
       <w:lvlJc w:val="left"/>
       <w:pPr>
-        <w:ind w:left="1069" w:hanging="360"/>
+        <w:ind w:left="1080" w:hanging="360"/>
       </w:pPr>
       <w:rPr>
         <w:rFonts w:hint="default"/>
@@ -8749,7 +9339,7 @@
       <w:lvlText w:val="%2."/>
       <w:lvlJc w:val="left"/>
       <w:pPr>
-        <w:ind w:left="1789" w:hanging="360"/>
+        <w:ind w:left="1800" w:hanging="360"/>
       </w:pPr>
     </w:lvl>
     <w:lvl w:ilvl="2" w:tplc="0422001B" w:tentative="1">
@@ -8758,7 +9348,7 @@
       <w:lvlText w:val="%3."/>
       <w:lvlJc w:val="right"/>
       <w:pPr>
-        <w:ind w:left="2509" w:hanging="180"/>
+        <w:ind w:left="2520" w:hanging="180"/>
       </w:pPr>
     </w:lvl>
     <w:lvl w:ilvl="3" w:tplc="0422000F" w:tentative="1">
@@ -8767,7 +9357,7 @@
       <w:lvlText w:val="%4."/>
       <w:lvlJc w:val="left"/>
       <w:pPr>
-        <w:ind w:left="3229" w:hanging="360"/>
+        <w:ind w:left="3240" w:hanging="360"/>
       </w:pPr>
     </w:lvl>
     <w:lvl w:ilvl="4" w:tplc="04220019" w:tentative="1">
@@ -8776,7 +9366,7 @@
       <w:lvlText w:val="%5."/>
       <w:lvlJc w:val="left"/>
       <w:pPr>
-        <w:ind w:left="3949" w:hanging="360"/>
+        <w:ind w:left="3960" w:hanging="360"/>
       </w:pPr>
     </w:lvl>
     <w:lvl w:ilvl="5" w:tplc="0422001B" w:tentative="1">
@@ -8785,7 +9375,7 @@
       <w:lvlText w:val="%6."/>
       <w:lvlJc w:val="right"/>
       <w:pPr>
-        <w:ind w:left="4669" w:hanging="180"/>
+        <w:ind w:left="4680" w:hanging="180"/>
       </w:pPr>
     </w:lvl>
     <w:lvl w:ilvl="6" w:tplc="0422000F" w:tentative="1">
@@ -8794,7 +9384,7 @@
       <w:lvlText w:val="%7."/>
       <w:lvlJc w:val="left"/>
       <w:pPr>
-        <w:ind w:left="5389" w:hanging="360"/>
+        <w:ind w:left="5400" w:hanging="360"/>
       </w:pPr>
     </w:lvl>
     <w:lvl w:ilvl="7" w:tplc="04220019" w:tentative="1">
@@ -8803,7 +9393,7 @@
       <w:lvlText w:val="%8."/>
       <w:lvlJc w:val="left"/>
       <w:pPr>
-        <w:ind w:left="6109" w:hanging="360"/>
+        <w:ind w:left="6120" w:hanging="360"/>
       </w:pPr>
     </w:lvl>
     <w:lvl w:ilvl="8" w:tplc="0422001B" w:tentative="1">
@@ -8812,21 +9402,21 @@
       <w:lvlText w:val="%9."/>
       <w:lvlJc w:val="right"/>
       <w:pPr>
-        <w:ind w:left="6829" w:hanging="180"/>
+        <w:ind w:left="6840" w:hanging="180"/>
       </w:pPr>
     </w:lvl>
   </w:abstractNum>
   <w:abstractNum w:abstractNumId="5" w15:restartNumberingAfterBreak="0">
-    <w:nsid w:val="3AA92622"/>
+    <w:nsid w:val="24C0236F"/>
     <w:multiLevelType w:val="hybridMultilevel"/>
-    <w:tmpl w:val="D3FACFBA"/>
-    <w:lvl w:ilvl="0" w:tplc="52D40352">
+    <w:tmpl w:val="D31436A2"/>
+    <w:lvl w:ilvl="0" w:tplc="5D3AF10A">
       <w:start w:val="1"/>
       <w:numFmt w:val="decimal"/>
       <w:lvlText w:val="%1."/>
       <w:lvlJc w:val="left"/>
       <w:pPr>
-        <w:ind w:left="1080" w:hanging="360"/>
+        <w:ind w:left="1069" w:hanging="360"/>
       </w:pPr>
       <w:rPr>
         <w:rFonts w:hint="default"/>
@@ -8838,7 +9428,7 @@
       <w:lvlText w:val="%2."/>
       <w:lvlJc w:val="left"/>
       <w:pPr>
-        <w:ind w:left="1800" w:hanging="360"/>
+        <w:ind w:left="1789" w:hanging="360"/>
       </w:pPr>
     </w:lvl>
     <w:lvl w:ilvl="2" w:tplc="0422001B" w:tentative="1">
@@ -8847,7 +9437,7 @@
       <w:lvlText w:val="%3."/>
       <w:lvlJc w:val="right"/>
       <w:pPr>
-        <w:ind w:left="2520" w:hanging="180"/>
+        <w:ind w:left="2509" w:hanging="180"/>
       </w:pPr>
     </w:lvl>
     <w:lvl w:ilvl="3" w:tplc="0422000F" w:tentative="1">
@@ -8856,7 +9446,7 @@
       <w:lvlText w:val="%4."/>
       <w:lvlJc w:val="left"/>
       <w:pPr>
-        <w:ind w:left="3240" w:hanging="360"/>
+        <w:ind w:left="3229" w:hanging="360"/>
       </w:pPr>
     </w:lvl>
     <w:lvl w:ilvl="4" w:tplc="04220019" w:tentative="1">
@@ -8865,7 +9455,7 @@
       <w:lvlText w:val="%5."/>
       <w:lvlJc w:val="left"/>
       <w:pPr>
-        <w:ind w:left="3960" w:hanging="360"/>
+        <w:ind w:left="3949" w:hanging="360"/>
       </w:pPr>
     </w:lvl>
     <w:lvl w:ilvl="5" w:tplc="0422001B" w:tentative="1">
@@ -8874,7 +9464,7 @@
       <w:lvlText w:val="%6."/>
       <w:lvlJc w:val="right"/>
       <w:pPr>
-        <w:ind w:left="4680" w:hanging="180"/>
+        <w:ind w:left="4669" w:hanging="180"/>
       </w:pPr>
     </w:lvl>
     <w:lvl w:ilvl="6" w:tplc="0422000F" w:tentative="1">
@@ -8883,7 +9473,7 @@
       <w:lvlText w:val="%7."/>
       <w:lvlJc w:val="left"/>
       <w:pPr>
-        <w:ind w:left="5400" w:hanging="360"/>
+        <w:ind w:left="5389" w:hanging="360"/>
       </w:pPr>
     </w:lvl>
     <w:lvl w:ilvl="7" w:tplc="04220019" w:tentative="1">
@@ -8892,7 +9482,7 @@
       <w:lvlText w:val="%8."/>
       <w:lvlJc w:val="left"/>
       <w:pPr>
-        <w:ind w:left="6120" w:hanging="360"/>
+        <w:ind w:left="6109" w:hanging="360"/>
       </w:pPr>
     </w:lvl>
     <w:lvl w:ilvl="8" w:tplc="0422001B" w:tentative="1">
@@ -8901,15 +9491,15 @@
       <w:lvlText w:val="%9."/>
       <w:lvlJc w:val="right"/>
       <w:pPr>
-        <w:ind w:left="6840" w:hanging="180"/>
+        <w:ind w:left="6829" w:hanging="180"/>
       </w:pPr>
     </w:lvl>
   </w:abstractNum>
   <w:abstractNum w:abstractNumId="6" w15:restartNumberingAfterBreak="0">
-    <w:nsid w:val="3CD746D4"/>
+    <w:nsid w:val="3AA92622"/>
     <w:multiLevelType w:val="hybridMultilevel"/>
-    <w:tmpl w:val="6F209BD0"/>
-    <w:lvl w:ilvl="0" w:tplc="35ECFAEA">
+    <w:tmpl w:val="D3FACFBA"/>
+    <w:lvl w:ilvl="0" w:tplc="52D40352">
       <w:start w:val="1"/>
       <w:numFmt w:val="decimal"/>
       <w:lvlText w:val="%1."/>
@@ -8995,16 +9585,16 @@
     </w:lvl>
   </w:abstractNum>
   <w:abstractNum w:abstractNumId="7" w15:restartNumberingAfterBreak="0">
-    <w:nsid w:val="4ED50B22"/>
+    <w:nsid w:val="3CD746D4"/>
     <w:multiLevelType w:val="hybridMultilevel"/>
-    <w:tmpl w:val="5B542796"/>
-    <w:lvl w:ilvl="0" w:tplc="04884ECC">
+    <w:tmpl w:val="6F209BD0"/>
+    <w:lvl w:ilvl="0" w:tplc="35ECFAEA">
       <w:start w:val="1"/>
       <w:numFmt w:val="decimal"/>
       <w:lvlText w:val="%1."/>
       <w:lvlJc w:val="left"/>
       <w:pPr>
-        <w:ind w:left="1069" w:hanging="360"/>
+        <w:ind w:left="1080" w:hanging="360"/>
       </w:pPr>
       <w:rPr>
         <w:rFonts w:hint="default"/>
@@ -9016,7 +9606,7 @@
       <w:lvlText w:val="%2."/>
       <w:lvlJc w:val="left"/>
       <w:pPr>
-        <w:ind w:left="1789" w:hanging="360"/>
+        <w:ind w:left="1800" w:hanging="360"/>
       </w:pPr>
     </w:lvl>
     <w:lvl w:ilvl="2" w:tplc="0422001B" w:tentative="1">
@@ -9025,7 +9615,7 @@
       <w:lvlText w:val="%3."/>
       <w:lvlJc w:val="right"/>
       <w:pPr>
-        <w:ind w:left="2509" w:hanging="180"/>
+        <w:ind w:left="2520" w:hanging="180"/>
       </w:pPr>
     </w:lvl>
     <w:lvl w:ilvl="3" w:tplc="0422000F" w:tentative="1">
@@ -9034,7 +9624,7 @@
       <w:lvlText w:val="%4."/>
       <w:lvlJc w:val="left"/>
       <w:pPr>
-        <w:ind w:left="3229" w:hanging="360"/>
+        <w:ind w:left="3240" w:hanging="360"/>
       </w:pPr>
     </w:lvl>
     <w:lvl w:ilvl="4" w:tplc="04220019" w:tentative="1">
@@ -9043,7 +9633,7 @@
       <w:lvlText w:val="%5."/>
       <w:lvlJc w:val="left"/>
       <w:pPr>
-        <w:ind w:left="3949" w:hanging="360"/>
+        <w:ind w:left="3960" w:hanging="360"/>
       </w:pPr>
     </w:lvl>
     <w:lvl w:ilvl="5" w:tplc="0422001B" w:tentative="1">
@@ -9052,7 +9642,7 @@
       <w:lvlText w:val="%6."/>
       <w:lvlJc w:val="right"/>
       <w:pPr>
-        <w:ind w:left="4669" w:hanging="180"/>
+        <w:ind w:left="4680" w:hanging="180"/>
       </w:pPr>
     </w:lvl>
     <w:lvl w:ilvl="6" w:tplc="0422000F" w:tentative="1">
@@ -9061,7 +9651,7 @@
       <w:lvlText w:val="%7."/>
       <w:lvlJc w:val="left"/>
       <w:pPr>
-        <w:ind w:left="5389" w:hanging="360"/>
+        <w:ind w:left="5400" w:hanging="360"/>
       </w:pPr>
     </w:lvl>
     <w:lvl w:ilvl="7" w:tplc="04220019" w:tentative="1">
@@ -9070,7 +9660,7 @@
       <w:lvlText w:val="%8."/>
       <w:lvlJc w:val="left"/>
       <w:pPr>
-        <w:ind w:left="6109" w:hanging="360"/>
+        <w:ind w:left="6120" w:hanging="360"/>
       </w:pPr>
     </w:lvl>
     <w:lvl w:ilvl="8" w:tplc="0422001B" w:tentative="1">
@@ -9079,15 +9669,15 @@
       <w:lvlText w:val="%9."/>
       <w:lvlJc w:val="right"/>
       <w:pPr>
-        <w:ind w:left="6829" w:hanging="180"/>
+        <w:ind w:left="6840" w:hanging="180"/>
       </w:pPr>
     </w:lvl>
   </w:abstractNum>
   <w:abstractNum w:abstractNumId="8" w15:restartNumberingAfterBreak="0">
-    <w:nsid w:val="6E8B1475"/>
+    <w:nsid w:val="4ED50B22"/>
     <w:multiLevelType w:val="hybridMultilevel"/>
-    <w:tmpl w:val="A5AAF47E"/>
-    <w:lvl w:ilvl="0" w:tplc="9E92D980">
+    <w:tmpl w:val="5B542796"/>
+    <w:lvl w:ilvl="0" w:tplc="04884ECC">
       <w:start w:val="1"/>
       <w:numFmt w:val="decimal"/>
       <w:lvlText w:val="%1."/>
@@ -9173,10 +9763,10 @@
     </w:lvl>
   </w:abstractNum>
   <w:abstractNum w:abstractNumId="9" w15:restartNumberingAfterBreak="0">
-    <w:nsid w:val="72073ED4"/>
+    <w:nsid w:val="6E8B1475"/>
     <w:multiLevelType w:val="hybridMultilevel"/>
-    <w:tmpl w:val="E60E34F4"/>
-    <w:lvl w:ilvl="0" w:tplc="7000460E">
+    <w:tmpl w:val="A5AAF47E"/>
+    <w:lvl w:ilvl="0" w:tplc="9E92D980">
       <w:start w:val="1"/>
       <w:numFmt w:val="decimal"/>
       <w:lvlText w:val="%1."/>
@@ -9261,35 +9851,127 @@
       </w:pPr>
     </w:lvl>
   </w:abstractNum>
+  <w:abstractNum w:abstractNumId="10" w15:restartNumberingAfterBreak="0">
+    <w:nsid w:val="72073ED4"/>
+    <w:multiLevelType w:val="hybridMultilevel"/>
+    <w:tmpl w:val="E60E34F4"/>
+    <w:lvl w:ilvl="0" w:tplc="7000460E">
+      <w:start w:val="1"/>
+      <w:numFmt w:val="decimal"/>
+      <w:lvlText w:val="%1."/>
+      <w:lvlJc w:val="left"/>
+      <w:pPr>
+        <w:ind w:left="1069" w:hanging="360"/>
+      </w:pPr>
+      <w:rPr>
+        <w:rFonts w:hint="default"/>
+      </w:rPr>
+    </w:lvl>
+    <w:lvl w:ilvl="1" w:tplc="04220019" w:tentative="1">
+      <w:start w:val="1"/>
+      <w:numFmt w:val="lowerLetter"/>
+      <w:lvlText w:val="%2."/>
+      <w:lvlJc w:val="left"/>
+      <w:pPr>
+        <w:ind w:left="1789" w:hanging="360"/>
+      </w:pPr>
+    </w:lvl>
+    <w:lvl w:ilvl="2" w:tplc="0422001B" w:tentative="1">
+      <w:start w:val="1"/>
+      <w:numFmt w:val="lowerRoman"/>
+      <w:lvlText w:val="%3."/>
+      <w:lvlJc w:val="right"/>
+      <w:pPr>
+        <w:ind w:left="2509" w:hanging="180"/>
+      </w:pPr>
+    </w:lvl>
+    <w:lvl w:ilvl="3" w:tplc="0422000F" w:tentative="1">
+      <w:start w:val="1"/>
+      <w:numFmt w:val="decimal"/>
+      <w:lvlText w:val="%4."/>
+      <w:lvlJc w:val="left"/>
+      <w:pPr>
+        <w:ind w:left="3229" w:hanging="360"/>
+      </w:pPr>
+    </w:lvl>
+    <w:lvl w:ilvl="4" w:tplc="04220019" w:tentative="1">
+      <w:start w:val="1"/>
+      <w:numFmt w:val="lowerLetter"/>
+      <w:lvlText w:val="%5."/>
+      <w:lvlJc w:val="left"/>
+      <w:pPr>
+        <w:ind w:left="3949" w:hanging="360"/>
+      </w:pPr>
+    </w:lvl>
+    <w:lvl w:ilvl="5" w:tplc="0422001B" w:tentative="1">
+      <w:start w:val="1"/>
+      <w:numFmt w:val="lowerRoman"/>
+      <w:lvlText w:val="%6."/>
+      <w:lvlJc w:val="right"/>
+      <w:pPr>
+        <w:ind w:left="4669" w:hanging="180"/>
+      </w:pPr>
+    </w:lvl>
+    <w:lvl w:ilvl="6" w:tplc="0422000F" w:tentative="1">
+      <w:start w:val="1"/>
+      <w:numFmt w:val="decimal"/>
+      <w:lvlText w:val="%7."/>
+      <w:lvlJc w:val="left"/>
+      <w:pPr>
+        <w:ind w:left="5389" w:hanging="360"/>
+      </w:pPr>
+    </w:lvl>
+    <w:lvl w:ilvl="7" w:tplc="04220019" w:tentative="1">
+      <w:start w:val="1"/>
+      <w:numFmt w:val="lowerLetter"/>
+      <w:lvlText w:val="%8."/>
+      <w:lvlJc w:val="left"/>
+      <w:pPr>
+        <w:ind w:left="6109" w:hanging="360"/>
+      </w:pPr>
+    </w:lvl>
+    <w:lvl w:ilvl="8" w:tplc="0422001B" w:tentative="1">
+      <w:start w:val="1"/>
+      <w:numFmt w:val="lowerRoman"/>
+      <w:lvlText w:val="%9."/>
+      <w:lvlJc w:val="right"/>
+      <w:pPr>
+        <w:ind w:left="6829" w:hanging="180"/>
+      </w:pPr>
+    </w:lvl>
+  </w:abstractNum>
   <w:num w:numId="1">
-    <w:abstractNumId w:val="4"/>
+    <w:abstractNumId w:val="5"/>
   </w:num>
   <w:num w:numId="2">
-    <w:abstractNumId w:val="1"/>
+    <w:abstractNumId w:val="2"/>
   </w:num>
   <w:num w:numId="3">
-    <w:abstractNumId w:val="8"/>
+    <w:abstractNumId w:val="9"/>
   </w:num>
   <w:num w:numId="4">
+    <w:abstractNumId w:val="7"/>
+  </w:num>
+  <w:num w:numId="5">
     <w:abstractNumId w:val="6"/>
   </w:num>
-  <w:num w:numId="5">
-    <w:abstractNumId w:val="5"/>
-  </w:num>
   <w:num w:numId="6">
-    <w:abstractNumId w:val="3"/>
+    <w:abstractNumId w:val="4"/>
   </w:num>
   <w:num w:numId="7">
     <w:abstractNumId w:val="0"/>
   </w:num>
   <w:num w:numId="8">
-    <w:abstractNumId w:val="9"/>
+    <w:abstractNumId w:val="10"/>
   </w:num>
   <w:num w:numId="9">
-    <w:abstractNumId w:val="7"/>
+    <w:abstractNumId w:val="8"/>
   </w:num>
   <w:num w:numId="10">
-    <w:abstractNumId w:val="2"/>
+    <w:abstractNumId w:val="3"/>
+  </w:num>
+  <w:num w:numId="11">
+    <w:abstractNumId w:val="1"/>
   </w:num>
 </w:numbering>
 </file>

</xml_diff>